<commit_message>
modify the error in the book's original code
</commit_message>
<xml_diff>
--- a/src/chapter4/chapter 4 Stacks and Queues.docx
+++ b/src/chapter4/chapter 4 Stacks and Queues.docx
@@ -234,7 +234,7 @@
         <w:ind w:firstLineChars="0"/>
         <w:jc w:val="left"/>
         <w:rPr>
-          <w:rFonts w:ascii="Arial" w:hAnsi="Arial" w:cs="Arial" w:hint="eastAsia"/>
+          <w:rFonts w:ascii="Arial" w:hAnsi="Arial" w:cs="Arial"/>
           <w:color w:val="010100"/>
           <w:kern w:val="0"/>
           <w:sz w:val="20"/>
@@ -395,7 +395,7 @@
         <w:adjustRightInd w:val="0"/>
         <w:jc w:val="left"/>
         <w:rPr>
-          <w:rFonts w:ascii="Arial" w:hAnsi="Arial" w:cs="Arial" w:hint="eastAsia"/>
+          <w:rFonts w:ascii="Arial" w:hAnsi="Arial" w:cs="Arial"/>
           <w:color w:val="010100"/>
           <w:kern w:val="0"/>
           <w:sz w:val="20"/>
@@ -422,17 +422,7 @@
           <w:sz w:val="20"/>
           <w:szCs w:val="20"/>
         </w:rPr>
-        <w:t xml:space="preserve"> O(1) time. That is, the time is not dependent on h</w:t>
-      </w:r>
-      <w:r>
-        <w:rPr>
-          <w:rFonts w:ascii="Arial" w:hAnsi="Arial" w:cs="Arial"/>
-          <w:color w:val="010100"/>
-          <w:kern w:val="0"/>
-          <w:sz w:val="20"/>
-          <w:szCs w:val="20"/>
-        </w:rPr>
-        <w:t>ow many items are in the stack,</w:t>
+        <w:t xml:space="preserve"> O(1) time. That is, the time is not dependent on how many items are in the stack,</w:t>
       </w:r>
       <w:r>
         <w:rPr>
@@ -475,6 +465,223 @@
           <w:szCs w:val="20"/>
         </w:rPr>
       </w:pPr>
+      <w:r>
+        <w:rPr>
+          <w:rFonts w:ascii="Arial,Bold" w:hAnsi="Arial,Bold" w:cs="Arial,Bold"/>
+          <w:b/>
+          <w:bCs/>
+          <w:color w:val="000081"/>
+          <w:kern w:val="0"/>
+          <w:sz w:val="27"/>
+          <w:szCs w:val="27"/>
+        </w:rPr>
+        <w:t>Queues</w:t>
+      </w:r>
+      <w:r>
+        <w:rPr>
+          <w:rFonts w:ascii="Arial,Bold" w:hAnsi="Arial,Bold" w:cs="Arial,Bold" w:hint="eastAsia"/>
+          <w:b/>
+          <w:bCs/>
+          <w:color w:val="000081"/>
+          <w:kern w:val="0"/>
+          <w:sz w:val="27"/>
+          <w:szCs w:val="27"/>
+        </w:rPr>
+        <w:br/>
+      </w:r>
+      <w:proofErr w:type="gramStart"/>
+      <w:r>
+        <w:rPr>
+          <w:rFonts w:ascii="Arial" w:hAnsi="Arial" w:cs="Arial"/>
+          <w:color w:val="010100"/>
+          <w:kern w:val="0"/>
+          <w:sz w:val="20"/>
+          <w:szCs w:val="20"/>
+        </w:rPr>
+        <w:t>The</w:t>
+      </w:r>
+      <w:proofErr w:type="gramEnd"/>
+      <w:r>
+        <w:rPr>
+          <w:rFonts w:ascii="Arial" w:hAnsi="Arial" w:cs="Arial"/>
+          <w:color w:val="010100"/>
+          <w:kern w:val="0"/>
+          <w:sz w:val="20"/>
+          <w:szCs w:val="20"/>
+        </w:rPr>
+        <w:t xml:space="preserve"> word </w:t>
+      </w:r>
+      <w:r>
+        <w:rPr>
+          <w:rFonts w:ascii="Arial,Italic" w:hAnsi="Arial,Italic" w:cs="Arial,Italic"/>
+          <w:i/>
+          <w:iCs/>
+          <w:color w:val="010100"/>
+          <w:kern w:val="0"/>
+          <w:sz w:val="20"/>
+          <w:szCs w:val="20"/>
+        </w:rPr>
+        <w:t xml:space="preserve">queue </w:t>
+      </w:r>
+      <w:r>
+        <w:rPr>
+          <w:rFonts w:ascii="Arial" w:hAnsi="Arial" w:cs="Arial"/>
+          <w:color w:val="010100"/>
+          <w:kern w:val="0"/>
+          <w:sz w:val="20"/>
+          <w:szCs w:val="20"/>
+        </w:rPr>
+        <w:t xml:space="preserve">is British for </w:t>
+      </w:r>
+      <w:r>
+        <w:rPr>
+          <w:rFonts w:ascii="Arial,Italic" w:hAnsi="Arial,Italic" w:cs="Arial,Italic"/>
+          <w:i/>
+          <w:iCs/>
+          <w:color w:val="010100"/>
+          <w:kern w:val="0"/>
+          <w:sz w:val="20"/>
+          <w:szCs w:val="20"/>
+        </w:rPr>
+        <w:t xml:space="preserve">line </w:t>
+      </w:r>
+      <w:r>
+        <w:rPr>
+          <w:rFonts w:ascii="Arial" w:hAnsi="Arial" w:cs="Arial"/>
+          <w:color w:val="010100"/>
+          <w:kern w:val="0"/>
+          <w:sz w:val="20"/>
+          <w:szCs w:val="20"/>
+        </w:rPr>
+        <w:t>(the kind you wait in). In Britain, to "queue up" means to</w:t>
+      </w:r>
+    </w:p>
+    <w:p>
+      <w:pPr>
+        <w:autoSpaceDE w:val="0"/>
+        <w:autoSpaceDN w:val="0"/>
+        <w:adjustRightInd w:val="0"/>
+        <w:jc w:val="left"/>
+        <w:rPr>
+          <w:rFonts w:ascii="Arial" w:hAnsi="Arial" w:cs="Arial"/>
+          <w:color w:val="010100"/>
+          <w:kern w:val="0"/>
+          <w:sz w:val="20"/>
+          <w:szCs w:val="20"/>
+        </w:rPr>
+      </w:pPr>
+      <w:proofErr w:type="gramStart"/>
+      <w:r>
+        <w:rPr>
+          <w:rFonts w:ascii="Arial" w:hAnsi="Arial" w:cs="Arial"/>
+          <w:color w:val="010100"/>
+          <w:kern w:val="0"/>
+          <w:sz w:val="20"/>
+          <w:szCs w:val="20"/>
+        </w:rPr>
+        <w:t>get</w:t>
+      </w:r>
+      <w:proofErr w:type="gramEnd"/>
+      <w:r>
+        <w:rPr>
+          <w:rFonts w:ascii="Arial" w:hAnsi="Arial" w:cs="Arial"/>
+          <w:color w:val="010100"/>
+          <w:kern w:val="0"/>
+          <w:sz w:val="20"/>
+          <w:szCs w:val="20"/>
+        </w:rPr>
+        <w:t xml:space="preserve"> in line. In computer science a queue is a data structure that is similar to a stack,</w:t>
+      </w:r>
+    </w:p>
+    <w:p>
+      <w:pPr>
+        <w:autoSpaceDE w:val="0"/>
+        <w:autoSpaceDN w:val="0"/>
+        <w:adjustRightInd w:val="0"/>
+        <w:jc w:val="left"/>
+        <w:rPr>
+          <w:rFonts w:ascii="Arial" w:hAnsi="Arial" w:cs="Arial" w:hint="eastAsia"/>
+          <w:color w:val="010100"/>
+          <w:kern w:val="0"/>
+          <w:sz w:val="20"/>
+          <w:szCs w:val="20"/>
+        </w:rPr>
+      </w:pPr>
+      <w:proofErr w:type="gramStart"/>
+      <w:r>
+        <w:rPr>
+          <w:rFonts w:ascii="Arial" w:hAnsi="Arial" w:cs="Arial"/>
+          <w:color w:val="010100"/>
+          <w:kern w:val="0"/>
+          <w:sz w:val="20"/>
+          <w:szCs w:val="20"/>
+        </w:rPr>
+        <w:t>except</w:t>
+      </w:r>
+      <w:proofErr w:type="gramEnd"/>
+      <w:r>
+        <w:rPr>
+          <w:rFonts w:ascii="Arial" w:hAnsi="Arial" w:cs="Arial"/>
+          <w:color w:val="010100"/>
+          <w:kern w:val="0"/>
+          <w:sz w:val="20"/>
+          <w:szCs w:val="20"/>
+        </w:rPr>
+        <w:t xml:space="preserve"> that in a queue the first item inserted is the first t</w:t>
+      </w:r>
+      <w:r>
+        <w:rPr>
+          <w:rFonts w:ascii="Arial" w:hAnsi="Arial" w:cs="Arial"/>
+          <w:color w:val="010100"/>
+          <w:kern w:val="0"/>
+          <w:sz w:val="20"/>
+          <w:szCs w:val="20"/>
+        </w:rPr>
+        <w:t>o be removed (FIFO), while in a</w:t>
+      </w:r>
+      <w:r>
+        <w:rPr>
+          <w:rFonts w:ascii="Arial" w:hAnsi="Arial" w:cs="Arial" w:hint="eastAsia"/>
+          <w:color w:val="010100"/>
+          <w:kern w:val="0"/>
+          <w:sz w:val="20"/>
+          <w:szCs w:val="20"/>
+        </w:rPr>
+        <w:t xml:space="preserve"> </w:t>
+      </w:r>
+      <w:r>
+        <w:rPr>
+          <w:rFonts w:ascii="Arial" w:hAnsi="Arial" w:cs="Arial"/>
+          <w:color w:val="010100"/>
+          <w:kern w:val="0"/>
+          <w:sz w:val="20"/>
+          <w:szCs w:val="20"/>
+        </w:rPr>
+        <w:t>stack, as we've seen, the last item inserted is the first to be removed (LIFO).</w:t>
+      </w:r>
+    </w:p>
+    <w:p>
+      <w:pPr>
+        <w:pStyle w:val="a3"/>
+        <w:numPr>
+          <w:ilvl w:val="0"/>
+          <w:numId w:val="3"/>
+        </w:numPr>
+        <w:autoSpaceDE w:val="0"/>
+        <w:autoSpaceDN w:val="0"/>
+        <w:adjustRightInd w:val="0"/>
+        <w:ind w:firstLineChars="0"/>
+        <w:jc w:val="left"/>
+        <w:rPr>
+          <w:rFonts w:ascii="Arial" w:hAnsi="Arial" w:cs="Arial"/>
+          <w:color w:val="010100"/>
+          <w:kern w:val="0"/>
+          <w:sz w:val="20"/>
+          <w:szCs w:val="20"/>
+        </w:rPr>
+      </w:pPr>
+      <w:bookmarkStart w:id="0" w:name="_GoBack"/>
+      <w:bookmarkEnd w:id="0"/>
     </w:p>
     <w:sectPr>
       <w:pgSz w:w="11906" w:h="16838"/>
@@ -575,6 +782,92 @@
     </w:lvl>
   </w:abstractNum>
   <w:abstractNum w:abstractNumId="1">
+    <w:nsid w:val="0ADF4F2A"/>
+    <w:multiLevelType w:val="hybridMultilevel"/>
+    <w:tmpl w:val="74CC1EEA"/>
+    <w:lvl w:ilvl="0" w:tplc="0409000F">
+      <w:start w:val="1"/>
+      <w:numFmt w:val="decimal"/>
+      <w:lvlText w:val="%1."/>
+      <w:lvlJc w:val="left"/>
+      <w:pPr>
+        <w:ind w:left="420" w:hanging="420"/>
+      </w:pPr>
+    </w:lvl>
+    <w:lvl w:ilvl="1" w:tplc="04090019" w:tentative="1">
+      <w:start w:val="1"/>
+      <w:numFmt w:val="lowerLetter"/>
+      <w:lvlText w:val="%2)"/>
+      <w:lvlJc w:val="left"/>
+      <w:pPr>
+        <w:ind w:left="840" w:hanging="420"/>
+      </w:pPr>
+    </w:lvl>
+    <w:lvl w:ilvl="2" w:tplc="0409001B" w:tentative="1">
+      <w:start w:val="1"/>
+      <w:numFmt w:val="lowerRoman"/>
+      <w:lvlText w:val="%3."/>
+      <w:lvlJc w:val="right"/>
+      <w:pPr>
+        <w:ind w:left="1260" w:hanging="420"/>
+      </w:pPr>
+    </w:lvl>
+    <w:lvl w:ilvl="3" w:tplc="0409000F" w:tentative="1">
+      <w:start w:val="1"/>
+      <w:numFmt w:val="decimal"/>
+      <w:lvlText w:val="%4."/>
+      <w:lvlJc w:val="left"/>
+      <w:pPr>
+        <w:ind w:left="1680" w:hanging="420"/>
+      </w:pPr>
+    </w:lvl>
+    <w:lvl w:ilvl="4" w:tplc="04090019" w:tentative="1">
+      <w:start w:val="1"/>
+      <w:numFmt w:val="lowerLetter"/>
+      <w:lvlText w:val="%5)"/>
+      <w:lvlJc w:val="left"/>
+      <w:pPr>
+        <w:ind w:left="2100" w:hanging="420"/>
+      </w:pPr>
+    </w:lvl>
+    <w:lvl w:ilvl="5" w:tplc="0409001B" w:tentative="1">
+      <w:start w:val="1"/>
+      <w:numFmt w:val="lowerRoman"/>
+      <w:lvlText w:val="%6."/>
+      <w:lvlJc w:val="right"/>
+      <w:pPr>
+        <w:ind w:left="2520" w:hanging="420"/>
+      </w:pPr>
+    </w:lvl>
+    <w:lvl w:ilvl="6" w:tplc="0409000F" w:tentative="1">
+      <w:start w:val="1"/>
+      <w:numFmt w:val="decimal"/>
+      <w:lvlText w:val="%7."/>
+      <w:lvlJc w:val="left"/>
+      <w:pPr>
+        <w:ind w:left="2940" w:hanging="420"/>
+      </w:pPr>
+    </w:lvl>
+    <w:lvl w:ilvl="7" w:tplc="04090019" w:tentative="1">
+      <w:start w:val="1"/>
+      <w:numFmt w:val="lowerLetter"/>
+      <w:lvlText w:val="%8)"/>
+      <w:lvlJc w:val="left"/>
+      <w:pPr>
+        <w:ind w:left="3360" w:hanging="420"/>
+      </w:pPr>
+    </w:lvl>
+    <w:lvl w:ilvl="8" w:tplc="0409001B" w:tentative="1">
+      <w:start w:val="1"/>
+      <w:numFmt w:val="lowerRoman"/>
+      <w:lvlText w:val="%9."/>
+      <w:lvlJc w:val="right"/>
+      <w:pPr>
+        <w:ind w:left="3780" w:hanging="420"/>
+      </w:pPr>
+    </w:lvl>
+  </w:abstractNum>
+  <w:abstractNum w:abstractNumId="2">
     <w:nsid w:val="3E7E3175"/>
     <w:multiLevelType w:val="hybridMultilevel"/>
     <w:tmpl w:val="1D48C8B4"/>
@@ -660,10 +953,10 @@
       </w:pPr>
     </w:lvl>
   </w:abstractNum>
-  <w:abstractNum w:abstractNumId="2">
+  <w:abstractNum w:abstractNumId="3">
     <w:nsid w:val="42B14E6D"/>
     <w:multiLevelType w:val="hybridMultilevel"/>
-    <w:tmpl w:val="CCD22F5C"/>
+    <w:tmpl w:val="B29CB41C"/>
     <w:lvl w:ilvl="0" w:tplc="0409000F">
       <w:start w:val="1"/>
       <w:numFmt w:val="decimal"/>
@@ -746,7 +1039,7 @@
       </w:pPr>
     </w:lvl>
   </w:abstractNum>
-  <w:abstractNum w:abstractNumId="3">
+  <w:abstractNum w:abstractNumId="4">
     <w:nsid w:val="661866CC"/>
     <w:multiLevelType w:val="hybridMultilevel"/>
     <w:tmpl w:val="CA2A4490"/>
@@ -833,16 +1126,19 @@
     </w:lvl>
   </w:abstractNum>
   <w:num w:numId="1">
-    <w:abstractNumId w:val="3"/>
+    <w:abstractNumId w:val="4"/>
   </w:num>
   <w:num w:numId="2">
-    <w:abstractNumId w:val="1"/>
+    <w:abstractNumId w:val="2"/>
   </w:num>
   <w:num w:numId="3">
-    <w:abstractNumId w:val="2"/>
+    <w:abstractNumId w:val="3"/>
   </w:num>
   <w:num w:numId="4">
     <w:abstractNumId w:val="0"/>
+  </w:num>
+  <w:num w:numId="5">
+    <w:abstractNumId w:val="1"/>
   </w:num>
 </w:numbering>
 </file>

</xml_diff>